<commit_message>
Explained why causality cannot be established for large firms with relevant references.
</commit_message>
<xml_diff>
--- a/Market_Share_Analysis.docx
+++ b/Market_Share_Analysis.docx
@@ -44,7 +44,7 @@
         <w:t xml:space="preserve">2024-01-03</w:t>
       </w:r>
     </w:p>
-    <w:bookmarkStart w:id="20" w:name="methodology"/>
+    <w:bookmarkStart w:id="21" w:name="methodology"/>
     <w:p>
       <w:pPr>
         <w:pStyle w:val="Heading2"/>
@@ -137,8 +137,29 @@
         <w:t xml:space="preserve">2023 data is not considered as it is not comparable since the base is smaller due to unavailability of data at present. Also, within beneficiaries, the data is available for less than 50% for this year.</w:t>
       </w:r>
     </w:p>
-    <w:bookmarkEnd w:id="20"/>
-    <w:bookmarkStart w:id="39" w:name="heat-maps-of-market-shares"/>
+    <w:p>
+      <w:pPr>
+        <w:numPr>
+          <w:ilvl w:val="0"/>
+          <w:numId w:val="1001"/>
+        </w:numPr>
+        <w:pStyle w:val="Compact"/>
+      </w:pPr>
+      <w:r>
+        <w:t xml:space="preserve">In order to establish causality of market share witth a time series data one would need the data on prices charged by the firm and its competitors</w:t>
+      </w:r>
+      <w:r>
+        <w:rPr>
+          <w:rStyle w:val="FootnoteReference"/>
+        </w:rPr>
+        <w:footnoteReference w:id="20"/>
+      </w:r>
+      <w:r>
+        <w:t xml:space="preserve">.</w:t>
+      </w:r>
+    </w:p>
+    <w:bookmarkEnd w:id="21"/>
+    <w:bookmarkStart w:id="45" w:name="heat-maps-of-market-shares"/>
     <w:p>
       <w:pPr>
         <w:pStyle w:val="Heading2"/>
@@ -164,18 +185,18 @@
           <wp:inline>
             <wp:extent cx="4620126" cy="3696101"/>
             <wp:effectExtent b="0" l="0" r="0" t="0"/>
-            <wp:docPr descr="" title="" id="22" name="Picture"/>
+            <wp:docPr descr="" title="" id="23" name="Picture"/>
             <a:graphic>
               <a:graphicData uri="http://schemas.openxmlformats.org/drawingml/2006/picture">
                 <pic:pic>
                   <pic:nvPicPr>
-                    <pic:cNvPr descr="Market_Share_Analysis_files/figure-docx/all-1.png" id="23" name="Picture"/>
+                    <pic:cNvPr descr="Market_Share_Analysis_files/figure-docx/all-1.png" id="24" name="Picture"/>
                     <pic:cNvPicPr>
                       <a:picLocks noChangeArrowheads="1" noChangeAspect="1"/>
                     </pic:cNvPicPr>
                   </pic:nvPicPr>
                   <pic:blipFill>
-                    <a:blip r:embed="rId21"/>
+                    <a:blip r:embed="rId22"/>
                     <a:stretch>
                       <a:fillRect/>
                     </a:stretch>
@@ -209,18 +230,18 @@
           <wp:inline>
             <wp:extent cx="4620126" cy="3696101"/>
             <wp:effectExtent b="0" l="0" r="0" t="0"/>
-            <wp:docPr descr="" title="" id="25" name="Picture"/>
+            <wp:docPr descr="" title="" id="26" name="Picture"/>
             <a:graphic>
               <a:graphicData uri="http://schemas.openxmlformats.org/drawingml/2006/picture">
                 <pic:pic>
                   <pic:nvPicPr>
-                    <pic:cNvPr descr="Market_Share_Analysis_files/figure-docx/large-1.png" id="26" name="Picture"/>
+                    <pic:cNvPr descr="Market_Share_Analysis_files/figure-docx/large-1.png" id="27" name="Picture"/>
                     <pic:cNvPicPr>
                       <a:picLocks noChangeArrowheads="1" noChangeAspect="1"/>
                     </pic:cNvPicPr>
                   </pic:nvPicPr>
                   <pic:blipFill>
-                    <a:blip r:embed="rId24"/>
+                    <a:blip r:embed="rId25"/>
                     <a:stretch>
                       <a:fillRect/>
                     </a:stretch>
@@ -254,18 +275,18 @@
           <wp:inline>
             <wp:extent cx="4620126" cy="3696101"/>
             <wp:effectExtent b="0" l="0" r="0" t="0"/>
-            <wp:docPr descr="" title="" id="28" name="Picture"/>
+            <wp:docPr descr="" title="" id="29" name="Picture"/>
             <a:graphic>
               <a:graphicData uri="http://schemas.openxmlformats.org/drawingml/2006/picture">
                 <pic:pic>
                   <pic:nvPicPr>
-                    <pic:cNvPr descr="Market_Share_Analysis_files/figure-docx/medium-1.png" id="29" name="Picture"/>
+                    <pic:cNvPr descr="Market_Share_Analysis_files/figure-docx/medium-1.png" id="30" name="Picture"/>
                     <pic:cNvPicPr>
                       <a:picLocks noChangeArrowheads="1" noChangeAspect="1"/>
                     </pic:cNvPicPr>
                   </pic:nvPicPr>
                   <pic:blipFill>
-                    <a:blip r:embed="rId27"/>
+                    <a:blip r:embed="rId28"/>
                     <a:stretch>
                       <a:fillRect/>
                     </a:stretch>
@@ -299,18 +320,18 @@
           <wp:inline>
             <wp:extent cx="4620126" cy="3696101"/>
             <wp:effectExtent b="0" l="0" r="0" t="0"/>
-            <wp:docPr descr="" title="" id="31" name="Picture"/>
+            <wp:docPr descr="" title="" id="32" name="Picture"/>
             <a:graphic>
               <a:graphicData uri="http://schemas.openxmlformats.org/drawingml/2006/picture">
                 <pic:pic>
                   <pic:nvPicPr>
-                    <pic:cNvPr descr="Market_Share_Analysis_files/figure-docx/small-1.png" id="32" name="Picture"/>
+                    <pic:cNvPr descr="Market_Share_Analysis_files/figure-docx/small-1.png" id="33" name="Picture"/>
                     <pic:cNvPicPr>
                       <a:picLocks noChangeArrowheads="1" noChangeAspect="1"/>
                     </pic:cNvPicPr>
                   </pic:nvPicPr>
                   <pic:blipFill>
-                    <a:blip r:embed="rId30"/>
+                    <a:blip r:embed="rId31"/>
                     <a:stretch>
                       <a:fillRect/>
                     </a:stretch>
@@ -344,18 +365,18 @@
           <wp:inline>
             <wp:extent cx="4620126" cy="3696101"/>
             <wp:effectExtent b="0" l="0" r="0" t="0"/>
-            <wp:docPr descr="" title="" id="34" name="Picture"/>
+            <wp:docPr descr="" title="" id="35" name="Picture"/>
             <a:graphic>
               <a:graphicData uri="http://schemas.openxmlformats.org/drawingml/2006/picture">
                 <pic:pic>
                   <pic:nvPicPr>
-                    <pic:cNvPr descr="Market_Share_Analysis_files/figure-docx/cat1-1.png" id="35" name="Picture"/>
+                    <pic:cNvPr descr="Market_Share_Analysis_files/figure-docx/cat1-1.png" id="36" name="Picture"/>
                     <pic:cNvPicPr>
                       <a:picLocks noChangeArrowheads="1" noChangeAspect="1"/>
                     </pic:cNvPicPr>
                   </pic:nvPicPr>
                   <pic:blipFill>
-                    <a:blip r:embed="rId33"/>
+                    <a:blip r:embed="rId34"/>
                     <a:stretch>
                       <a:fillRect/>
                     </a:stretch>
@@ -389,18 +410,18 @@
           <wp:inline>
             <wp:extent cx="4620126" cy="3696101"/>
             <wp:effectExtent b="0" l="0" r="0" t="0"/>
-            <wp:docPr descr="" title="" id="37" name="Picture"/>
+            <wp:docPr descr="" title="" id="38" name="Picture"/>
             <a:graphic>
               <a:graphicData uri="http://schemas.openxmlformats.org/drawingml/2006/picture">
                 <pic:pic>
                   <pic:nvPicPr>
-                    <pic:cNvPr descr="Market_Share_Analysis_files/figure-docx/cat3-1.png" id="38" name="Picture"/>
+                    <pic:cNvPr descr="Market_Share_Analysis_files/figure-docx/cat3-1.png" id="39" name="Picture"/>
                     <pic:cNvPicPr>
                       <a:picLocks noChangeArrowheads="1" noChangeAspect="1"/>
                     </pic:cNvPicPr>
                   </pic:nvPicPr>
                   <pic:blipFill>
-                    <a:blip r:embed="rId36"/>
+                    <a:blip r:embed="rId37"/>
                     <a:stretch>
                       <a:fillRect/>
                     </a:stretch>
@@ -427,7 +448,128 @@
         </w:drawing>
       </w:r>
     </w:p>
-    <w:bookmarkEnd w:id="39"/>
+    <w:bookmarkStart w:id="44" w:name="refs"/>
+    <w:bookmarkStart w:id="41" w:name="ref-mixon_determinants_1997"/>
+    <w:p>
+      <w:pPr>
+        <w:pStyle w:val="Bibliography"/>
+      </w:pPr>
+      <w:r>
+        <w:t xml:space="preserve">Mixon, Franklin G, and Yu Hsing. 1997.</w:t>
+      </w:r>
+      <w:r>
+        <w:t xml:space="preserve"> </w:t>
+      </w:r>
+      <w:r>
+        <w:t xml:space="preserve">“The Determinants of Market Share for the</w:t>
+      </w:r>
+      <w:r>
+        <w:t xml:space="preserve"> </w:t>
+      </w:r>
+      <w:r>
+        <w:t xml:space="preserve">‘Dominant Firm’</w:t>
+      </w:r>
+      <w:r>
+        <w:t xml:space="preserve"> </w:t>
+      </w:r>
+      <w:r>
+        <w:t xml:space="preserve">in Telecommunications.”</w:t>
+      </w:r>
+      <w:r>
+        <w:t xml:space="preserve"> </w:t>
+      </w:r>
+      <w:r>
+        <w:rPr>
+          <w:iCs/>
+          <w:i/>
+        </w:rPr>
+        <w:t xml:space="preserve">Information Economics and Policy</w:t>
+      </w:r>
+      <w:r>
+        <w:t xml:space="preserve"> </w:t>
+      </w:r>
+      <w:r>
+        <w:t xml:space="preserve">9 (4): 309–18.</w:t>
+      </w:r>
+      <w:r>
+        <w:t xml:space="preserve"> </w:t>
+      </w:r>
+      <w:hyperlink r:id="rId40">
+        <w:r>
+          <w:rPr>
+            <w:rStyle w:val="Hyperlink"/>
+          </w:rPr>
+          <w:t xml:space="preserve">https://doi.org/10.1016/S0167-6245(97)00013-9</w:t>
+        </w:r>
+      </w:hyperlink>
+      <w:r>
+        <w:t xml:space="preserve">.</w:t>
+      </w:r>
+    </w:p>
+    <w:bookmarkEnd w:id="41"/>
+    <w:bookmarkStart w:id="43" w:name="ref-weiss_determinants_1968"/>
+    <w:p>
+      <w:pPr>
+        <w:pStyle w:val="Bibliography"/>
+      </w:pPr>
+      <w:r>
+        <w:t xml:space="preserve">Weiss, Doyle L. 1968.</w:t>
+      </w:r>
+      <w:r>
+        <w:t xml:space="preserve"> </w:t>
+      </w:r>
+      <w:r>
+        <w:t xml:space="preserve">“Determinants of</w:t>
+      </w:r>
+      <w:r>
+        <w:t xml:space="preserve"> </w:t>
+      </w:r>
+      <w:r>
+        <w:t xml:space="preserve">Market</w:t>
+      </w:r>
+      <w:r>
+        <w:t xml:space="preserve"> </w:t>
+      </w:r>
+      <w:r>
+        <w:t xml:space="preserve">Share</w:t>
+      </w:r>
+      <w:r>
+        <w:t xml:space="preserve">.”</w:t>
+      </w:r>
+      <w:r>
+        <w:t xml:space="preserve"> </w:t>
+      </w:r>
+      <w:r>
+        <w:rPr>
+          <w:iCs/>
+          <w:i/>
+        </w:rPr>
+        <w:t xml:space="preserve">Journal of Marketing Research</w:t>
+      </w:r>
+      <w:r>
+        <w:t xml:space="preserve"> </w:t>
+      </w:r>
+      <w:r>
+        <w:t xml:space="preserve">5 (3): 290–95.</w:t>
+      </w:r>
+      <w:r>
+        <w:t xml:space="preserve"> </w:t>
+      </w:r>
+      <w:hyperlink r:id="rId42">
+        <w:r>
+          <w:rPr>
+            <w:rStyle w:val="Hyperlink"/>
+          </w:rPr>
+          <w:t xml:space="preserve">https://doi.org/10.1177/002224376800500307</w:t>
+        </w:r>
+      </w:hyperlink>
+      <w:r>
+        <w:t xml:space="preserve">.</w:t>
+      </w:r>
+    </w:p>
+    <w:bookmarkEnd w:id="43"/>
+    <w:bookmarkEnd w:id="44"/>
+    <w:bookmarkEnd w:id="45"/>
     <w:sectPr/>
   </w:body>
 </w:document>
@@ -450,6 +592,37 @@
     <w:p>
       <w:r>
         <w:separator/>
+      </w:r>
+    </w:p>
+  </w:footnote>
+  <w:footnote w:id="20">
+    <w:p>
+      <w:pPr>
+        <w:pStyle w:val="FootnoteText"/>
+      </w:pPr>
+      <w:r>
+        <w:rPr>
+          <w:rStyle w:val="FootnoteReference"/>
+        </w:rPr>
+        <w:footnoteRef/>
+      </w:r>
+      <w:r>
+        <w:t xml:space="preserve"> </w:t>
+      </w:r>
+      <w:r>
+        <w:t xml:space="preserve">For example see</w:t>
+      </w:r>
+      <w:r>
+        <w:t xml:space="preserve"> </w:t>
+      </w:r>
+      <w:r>
+        <w:t xml:space="preserve">Mixon and Hsing (1997)</w:t>
+      </w:r>
+      <w:r>
+        <w:t xml:space="preserve">,</w:t>
+      </w:r>
+      <w:r>
+        <w:t xml:space="preserve">Weiss (1968)</w:t>
       </w:r>
     </w:p>
   </w:footnote>

</xml_diff>

<commit_message>
Added hypothesis test of difference in means.
</commit_message>
<xml_diff>
--- a/Market_Share_Analysis.docx
+++ b/Market_Share_Analysis.docx
@@ -44,7 +44,7 @@
         <w:t xml:space="preserve">2024-01-03</w:t>
       </w:r>
     </w:p>
-    <w:bookmarkStart w:id="21" w:name="methodology"/>
+    <w:bookmarkStart w:id="22" w:name="methodology"/>
     <w:p>
       <w:pPr>
         <w:pStyle w:val="Heading2"/>
@@ -146,7 +146,7 @@
         <w:pStyle w:val="Compact"/>
       </w:pPr>
       <w:r>
-        <w:t xml:space="preserve">In order to establish causality of market share witth a time series data one would need the data on prices charged by the firm and its competitors</w:t>
+        <w:t xml:space="preserve">In order to establish causality of market share with a time series data one would need the data on prices charged by the firm and its competitors</w:t>
       </w:r>
       <w:r>
         <w:rPr>
@@ -155,11 +155,20 @@
         <w:footnoteReference w:id="20"/>
       </w:r>
       <w:r>
+        <w:t xml:space="preserve">. This data is not available so the results are only illustrative for further research and do not establish causality</w:t>
+      </w:r>
+      <w:r>
+        <w:rPr>
+          <w:rStyle w:val="FootnoteReference"/>
+        </w:rPr>
+        <w:footnoteReference w:id="21"/>
+      </w:r>
+      <w:r>
         <w:t xml:space="preserve">.</w:t>
       </w:r>
     </w:p>
-    <w:bookmarkEnd w:id="21"/>
-    <w:bookmarkStart w:id="45" w:name="heat-maps-of-market-shares"/>
+    <w:bookmarkEnd w:id="22"/>
+    <w:bookmarkStart w:id="41" w:name="heat-maps-of-market-shares"/>
     <w:p>
       <w:pPr>
         <w:pStyle w:val="Heading2"/>
@@ -185,18 +194,18 @@
           <wp:inline>
             <wp:extent cx="4620126" cy="3696101"/>
             <wp:effectExtent b="0" l="0" r="0" t="0"/>
-            <wp:docPr descr="" title="" id="23" name="Picture"/>
+            <wp:docPr descr="" title="" id="24" name="Picture"/>
             <a:graphic>
               <a:graphicData uri="http://schemas.openxmlformats.org/drawingml/2006/picture">
                 <pic:pic>
                   <pic:nvPicPr>
-                    <pic:cNvPr descr="Market_Share_Analysis_files/figure-docx/all-1.png" id="24" name="Picture"/>
+                    <pic:cNvPr descr="Market_Share_Analysis_files/figure-docx/all-1.png" id="25" name="Picture"/>
                     <pic:cNvPicPr>
                       <a:picLocks noChangeArrowheads="1" noChangeAspect="1"/>
                     </pic:cNvPicPr>
                   </pic:nvPicPr>
                   <pic:blipFill>
-                    <a:blip r:embed="rId22"/>
+                    <a:blip r:embed="rId23"/>
                     <a:stretch>
                       <a:fillRect/>
                     </a:stretch>
@@ -230,18 +239,18 @@
           <wp:inline>
             <wp:extent cx="4620126" cy="3696101"/>
             <wp:effectExtent b="0" l="0" r="0" t="0"/>
-            <wp:docPr descr="" title="" id="26" name="Picture"/>
+            <wp:docPr descr="" title="" id="27" name="Picture"/>
             <a:graphic>
               <a:graphicData uri="http://schemas.openxmlformats.org/drawingml/2006/picture">
                 <pic:pic>
                   <pic:nvPicPr>
-                    <pic:cNvPr descr="Market_Share_Analysis_files/figure-docx/large-1.png" id="27" name="Picture"/>
+                    <pic:cNvPr descr="Market_Share_Analysis_files/figure-docx/large-1.png" id="28" name="Picture"/>
                     <pic:cNvPicPr>
                       <a:picLocks noChangeArrowheads="1" noChangeAspect="1"/>
                     </pic:cNvPicPr>
                   </pic:nvPicPr>
                   <pic:blipFill>
-                    <a:blip r:embed="rId25"/>
+                    <a:blip r:embed="rId26"/>
                     <a:stretch>
                       <a:fillRect/>
                     </a:stretch>
@@ -275,18 +284,18 @@
           <wp:inline>
             <wp:extent cx="4620126" cy="3696101"/>
             <wp:effectExtent b="0" l="0" r="0" t="0"/>
-            <wp:docPr descr="" title="" id="29" name="Picture"/>
+            <wp:docPr descr="" title="" id="30" name="Picture"/>
             <a:graphic>
               <a:graphicData uri="http://schemas.openxmlformats.org/drawingml/2006/picture">
                 <pic:pic>
                   <pic:nvPicPr>
-                    <pic:cNvPr descr="Market_Share_Analysis_files/figure-docx/medium-1.png" id="30" name="Picture"/>
+                    <pic:cNvPr descr="Market_Share_Analysis_files/figure-docx/medium-1.png" id="31" name="Picture"/>
                     <pic:cNvPicPr>
                       <a:picLocks noChangeArrowheads="1" noChangeAspect="1"/>
                     </pic:cNvPicPr>
                   </pic:nvPicPr>
                   <pic:blipFill>
-                    <a:blip r:embed="rId28"/>
+                    <a:blip r:embed="rId29"/>
                     <a:stretch>
                       <a:fillRect/>
                     </a:stretch>
@@ -320,18 +329,18 @@
           <wp:inline>
             <wp:extent cx="4620126" cy="3696101"/>
             <wp:effectExtent b="0" l="0" r="0" t="0"/>
-            <wp:docPr descr="" title="" id="32" name="Picture"/>
+            <wp:docPr descr="" title="" id="33" name="Picture"/>
             <a:graphic>
               <a:graphicData uri="http://schemas.openxmlformats.org/drawingml/2006/picture">
                 <pic:pic>
                   <pic:nvPicPr>
-                    <pic:cNvPr descr="Market_Share_Analysis_files/figure-docx/small-1.png" id="33" name="Picture"/>
+                    <pic:cNvPr descr="Market_Share_Analysis_files/figure-docx/small-1.png" id="34" name="Picture"/>
                     <pic:cNvPicPr>
                       <a:picLocks noChangeArrowheads="1" noChangeAspect="1"/>
                     </pic:cNvPicPr>
                   </pic:nvPicPr>
                   <pic:blipFill>
-                    <a:blip r:embed="rId31"/>
+                    <a:blip r:embed="rId32"/>
                     <a:stretch>
                       <a:fillRect/>
                     </a:stretch>
@@ -365,18 +374,18 @@
           <wp:inline>
             <wp:extent cx="4620126" cy="3696101"/>
             <wp:effectExtent b="0" l="0" r="0" t="0"/>
-            <wp:docPr descr="" title="" id="35" name="Picture"/>
+            <wp:docPr descr="" title="" id="36" name="Picture"/>
             <a:graphic>
               <a:graphicData uri="http://schemas.openxmlformats.org/drawingml/2006/picture">
                 <pic:pic>
                   <pic:nvPicPr>
-                    <pic:cNvPr descr="Market_Share_Analysis_files/figure-docx/cat1-1.png" id="36" name="Picture"/>
+                    <pic:cNvPr descr="Market_Share_Analysis_files/figure-docx/cat1-1.png" id="37" name="Picture"/>
                     <pic:cNvPicPr>
                       <a:picLocks noChangeArrowheads="1" noChangeAspect="1"/>
                     </pic:cNvPicPr>
                   </pic:nvPicPr>
                   <pic:blipFill>
-                    <a:blip r:embed="rId34"/>
+                    <a:blip r:embed="rId35"/>
                     <a:stretch>
                       <a:fillRect/>
                     </a:stretch>
@@ -410,18 +419,18 @@
           <wp:inline>
             <wp:extent cx="4620126" cy="3696101"/>
             <wp:effectExtent b="0" l="0" r="0" t="0"/>
-            <wp:docPr descr="" title="" id="38" name="Picture"/>
+            <wp:docPr descr="" title="" id="39" name="Picture"/>
             <a:graphic>
               <a:graphicData uri="http://schemas.openxmlformats.org/drawingml/2006/picture">
                 <pic:pic>
                   <pic:nvPicPr>
-                    <pic:cNvPr descr="Market_Share_Analysis_files/figure-docx/cat3-1.png" id="39" name="Picture"/>
+                    <pic:cNvPr descr="Market_Share_Analysis_files/figure-docx/cat3-1.png" id="40" name="Picture"/>
                     <pic:cNvPicPr>
                       <a:picLocks noChangeArrowheads="1" noChangeAspect="1"/>
                     </pic:cNvPicPr>
                   </pic:nvPicPr>
                   <pic:blipFill>
-                    <a:blip r:embed="rId37"/>
+                    <a:blip r:embed="rId38"/>
                     <a:stretch>
                       <a:fillRect/>
                     </a:stretch>
@@ -448,8 +457,512 @@
         </w:drawing>
       </w:r>
     </w:p>
-    <w:bookmarkStart w:id="44" w:name="refs"/>
-    <w:bookmarkStart w:id="41" w:name="ref-mixon_determinants_1997"/>
+    <w:p>
+      <w:pPr>
+        <w:pStyle w:val="BodyText"/>
+      </w:pPr>
+      <w:r>
+        <w:t xml:space="preserve">There does not appear to be a pattern in these heat maps. This is further verified using a hypothesis test for difference in means for the samples with large enough sizes to allow meaningful statistical inference.</w:t>
+      </w:r>
+    </w:p>
+    <w:bookmarkEnd w:id="41"/>
+    <w:bookmarkStart w:id="42" w:name="Xac8cd482835c8ef6f4bce9bf2f57565c84d38a7"/>
+    <w:p>
+      <w:pPr>
+        <w:pStyle w:val="Heading2"/>
+      </w:pPr>
+      <w:r>
+        <w:t xml:space="preserve">Hypothesis testing for mean market shares</w:t>
+      </w:r>
+    </w:p>
+    <w:p>
+      <w:pPr>
+        <w:pStyle w:val="FirstParagraph"/>
+      </w:pPr>
+      <w:r>
+        <w:t xml:space="preserve">The market share averages for year 2021 will be compared to 2022.</w:t>
+      </w:r>
+    </w:p>
+    <w:p>
+      <w:pPr>
+        <w:pStyle w:val="BodyText"/>
+      </w:pPr>
+      <w:r>
+        <w:t xml:space="preserve">Testing for pooled sample of all category 1 and 3 beneficiaries.</w:t>
+      </w:r>
+    </w:p>
+    <w:p>
+      <w:pPr>
+        <w:pStyle w:val="SourceCode"/>
+      </w:pPr>
+      <w:r>
+        <w:rPr>
+          <w:rStyle w:val="VerbatimChar"/>
+        </w:rPr>
+        <w:t xml:space="preserve">## </w:t>
+      </w:r>
+      <w:r>
+        <w:br/>
+      </w:r>
+      <w:r>
+        <w:rPr>
+          <w:rStyle w:val="VerbatimChar"/>
+        </w:rPr>
+        <w:t xml:space="preserve">##  Welch Two Sample t-test</w:t>
+      </w:r>
+      <w:r>
+        <w:br/>
+      </w:r>
+      <w:r>
+        <w:rPr>
+          <w:rStyle w:val="VerbatimChar"/>
+        </w:rPr>
+        <w:t xml:space="preserve">## </w:t>
+      </w:r>
+      <w:r>
+        <w:br/>
+      </w:r>
+      <w:r>
+        <w:rPr>
+          <w:rStyle w:val="VerbatimChar"/>
+        </w:rPr>
+        <w:t xml:space="preserve">## data:  market_share[, 7] and market_share[, 8]</w:t>
+      </w:r>
+      <w:r>
+        <w:br/>
+      </w:r>
+      <w:r>
+        <w:rPr>
+          <w:rStyle w:val="VerbatimChar"/>
+        </w:rPr>
+        <w:t xml:space="preserve">## t = -0.10651, df = 133.61, p-value = 0.9153</w:t>
+      </w:r>
+      <w:r>
+        <w:br/>
+      </w:r>
+      <w:r>
+        <w:rPr>
+          <w:rStyle w:val="VerbatimChar"/>
+        </w:rPr>
+        <w:t xml:space="preserve">## alternative hypothesis: true difference in means is not equal to 0</w:t>
+      </w:r>
+      <w:r>
+        <w:br/>
+      </w:r>
+      <w:r>
+        <w:rPr>
+          <w:rStyle w:val="VerbatimChar"/>
+        </w:rPr>
+        <w:t xml:space="preserve">## 95 percent confidence interval:</w:t>
+      </w:r>
+      <w:r>
+        <w:br/>
+      </w:r>
+      <w:r>
+        <w:rPr>
+          <w:rStyle w:val="VerbatimChar"/>
+        </w:rPr>
+        <w:t xml:space="preserve">##  -2.961653  2.658974</w:t>
+      </w:r>
+      <w:r>
+        <w:br/>
+      </w:r>
+      <w:r>
+        <w:rPr>
+          <w:rStyle w:val="VerbatimChar"/>
+        </w:rPr>
+        <w:t xml:space="preserve">## sample estimates:</w:t>
+      </w:r>
+      <w:r>
+        <w:br/>
+      </w:r>
+      <w:r>
+        <w:rPr>
+          <w:rStyle w:val="VerbatimChar"/>
+        </w:rPr>
+        <w:t xml:space="preserve">## mean of x mean of y </w:t>
+      </w:r>
+      <w:r>
+        <w:br/>
+      </w:r>
+      <w:r>
+        <w:rPr>
+          <w:rStyle w:val="VerbatimChar"/>
+        </w:rPr>
+        <w:t xml:space="preserve">##  1.584177  1.735517</w:t>
+      </w:r>
+    </w:p>
+    <w:p>
+      <w:pPr>
+        <w:pStyle w:val="FirstParagraph"/>
+      </w:pPr>
+      <w:r>
+        <w:t xml:space="preserve">The results show that there is no statistically significant difference in the average market share.</w:t>
+      </w:r>
+    </w:p>
+    <w:p>
+      <w:pPr>
+        <w:pStyle w:val="BodyText"/>
+      </w:pPr>
+      <w:r>
+        <w:t xml:space="preserve">Testing for pooled sample of large beneficiaries.</w:t>
+      </w:r>
+    </w:p>
+    <w:p>
+      <w:pPr>
+        <w:pStyle w:val="SourceCode"/>
+      </w:pPr>
+      <w:r>
+        <w:rPr>
+          <w:rStyle w:val="VerbatimChar"/>
+        </w:rPr>
+        <w:t xml:space="preserve">## </w:t>
+      </w:r>
+      <w:r>
+        <w:br/>
+      </w:r>
+      <w:r>
+        <w:rPr>
+          <w:rStyle w:val="VerbatimChar"/>
+        </w:rPr>
+        <w:t xml:space="preserve">##  Welch Two Sample t-test</w:t>
+      </w:r>
+      <w:r>
+        <w:br/>
+      </w:r>
+      <w:r>
+        <w:rPr>
+          <w:rStyle w:val="VerbatimChar"/>
+        </w:rPr>
+        <w:t xml:space="preserve">## </w:t>
+      </w:r>
+      <w:r>
+        <w:br/>
+      </w:r>
+      <w:r>
+        <w:rPr>
+          <w:rStyle w:val="VerbatimChar"/>
+        </w:rPr>
+        <w:t xml:space="preserve">## data:  market_share_large[, 7] and market_share_large[, 8]</w:t>
+      </w:r>
+      <w:r>
+        <w:br/>
+      </w:r>
+      <w:r>
+        <w:rPr>
+          <w:rStyle w:val="VerbatimChar"/>
+        </w:rPr>
+        <w:t xml:space="preserve">## t = -0.085093, df = 105.41, p-value = 0.9323</w:t>
+      </w:r>
+      <w:r>
+        <w:br/>
+      </w:r>
+      <w:r>
+        <w:rPr>
+          <w:rStyle w:val="VerbatimChar"/>
+        </w:rPr>
+        <w:t xml:space="preserve">## alternative hypothesis: true difference in means is not equal to 0</w:t>
+      </w:r>
+      <w:r>
+        <w:br/>
+      </w:r>
+      <w:r>
+        <w:rPr>
+          <w:rStyle w:val="VerbatimChar"/>
+        </w:rPr>
+        <w:t xml:space="preserve">## 95 percent confidence interval:</w:t>
+      </w:r>
+      <w:r>
+        <w:br/>
+      </w:r>
+      <w:r>
+        <w:rPr>
+          <w:rStyle w:val="VerbatimChar"/>
+        </w:rPr>
+        <w:t xml:space="preserve">##  -3.729182  3.422262</w:t>
+      </w:r>
+      <w:r>
+        <w:br/>
+      </w:r>
+      <w:r>
+        <w:rPr>
+          <w:rStyle w:val="VerbatimChar"/>
+        </w:rPr>
+        <w:t xml:space="preserve">## sample estimates:</w:t>
+      </w:r>
+      <w:r>
+        <w:br/>
+      </w:r>
+      <w:r>
+        <w:rPr>
+          <w:rStyle w:val="VerbatimChar"/>
+        </w:rPr>
+        <w:t xml:space="preserve">## mean of x mean of y </w:t>
+      </w:r>
+      <w:r>
+        <w:br/>
+      </w:r>
+      <w:r>
+        <w:rPr>
+          <w:rStyle w:val="VerbatimChar"/>
+        </w:rPr>
+        <w:t xml:space="preserve">##  2.014218  2.167678</w:t>
+      </w:r>
+    </w:p>
+    <w:p>
+      <w:pPr>
+        <w:pStyle w:val="FirstParagraph"/>
+      </w:pPr>
+      <w:r>
+        <w:t xml:space="preserve">The results show that there is no statistically significant difference in the average market share for the large firms.</w:t>
+      </w:r>
+    </w:p>
+    <w:p>
+      <w:pPr>
+        <w:pStyle w:val="BodyText"/>
+      </w:pPr>
+      <w:r>
+        <w:t xml:space="preserve">Testing for the pooled sample of category 1 beneficiaries</w:t>
+      </w:r>
+    </w:p>
+    <w:p>
+      <w:pPr>
+        <w:pStyle w:val="SourceCode"/>
+      </w:pPr>
+      <w:r>
+        <w:rPr>
+          <w:rStyle w:val="VerbatimChar"/>
+        </w:rPr>
+        <w:t xml:space="preserve">## </w:t>
+      </w:r>
+      <w:r>
+        <w:br/>
+      </w:r>
+      <w:r>
+        <w:rPr>
+          <w:rStyle w:val="VerbatimChar"/>
+        </w:rPr>
+        <w:t xml:space="preserve">##  Welch Two Sample t-test</w:t>
+      </w:r>
+      <w:r>
+        <w:br/>
+      </w:r>
+      <w:r>
+        <w:rPr>
+          <w:rStyle w:val="VerbatimChar"/>
+        </w:rPr>
+        <w:t xml:space="preserve">## </w:t>
+      </w:r>
+      <w:r>
+        <w:br/>
+      </w:r>
+      <w:r>
+        <w:rPr>
+          <w:rStyle w:val="VerbatimChar"/>
+        </w:rPr>
+        <w:t xml:space="preserve">## data:  market_share_cat1[, 7] and market_share_cat1[, 8]</w:t>
+      </w:r>
+      <w:r>
+        <w:br/>
+      </w:r>
+      <w:r>
+        <w:rPr>
+          <w:rStyle w:val="VerbatimChar"/>
+        </w:rPr>
+        <w:t xml:space="preserve">## t = -0.14382, df = 79.777, p-value = 0.886</w:t>
+      </w:r>
+      <w:r>
+        <w:br/>
+      </w:r>
+      <w:r>
+        <w:rPr>
+          <w:rStyle w:val="VerbatimChar"/>
+        </w:rPr>
+        <w:t xml:space="preserve">## alternative hypothesis: true difference in means is not equal to 0</w:t>
+      </w:r>
+      <w:r>
+        <w:br/>
+      </w:r>
+      <w:r>
+        <w:rPr>
+          <w:rStyle w:val="VerbatimChar"/>
+        </w:rPr>
+        <w:t xml:space="preserve">## 95 percent confidence interval:</w:t>
+      </w:r>
+      <w:r>
+        <w:br/>
+      </w:r>
+      <w:r>
+        <w:rPr>
+          <w:rStyle w:val="VerbatimChar"/>
+        </w:rPr>
+        <w:t xml:space="preserve">##  -4.946864  4.280076</w:t>
+      </w:r>
+      <w:r>
+        <w:br/>
+      </w:r>
+      <w:r>
+        <w:rPr>
+          <w:rStyle w:val="VerbatimChar"/>
+        </w:rPr>
+        <w:t xml:space="preserve">## sample estimates:</w:t>
+      </w:r>
+      <w:r>
+        <w:br/>
+      </w:r>
+      <w:r>
+        <w:rPr>
+          <w:rStyle w:val="VerbatimChar"/>
+        </w:rPr>
+        <w:t xml:space="preserve">## mean of x mean of y </w:t>
+      </w:r>
+      <w:r>
+        <w:br/>
+      </w:r>
+      <w:r>
+        <w:rPr>
+          <w:rStyle w:val="VerbatimChar"/>
+        </w:rPr>
+        <w:t xml:space="preserve">##  2.247233  2.580627</w:t>
+      </w:r>
+    </w:p>
+    <w:p>
+      <w:pPr>
+        <w:pStyle w:val="FirstParagraph"/>
+      </w:pPr>
+      <w:r>
+        <w:t xml:space="preserve">The results show that there is no statistically significant difference in the average market share for the category 1 beneficiaries.</w:t>
+      </w:r>
+    </w:p>
+    <w:p>
+      <w:pPr>
+        <w:pStyle w:val="BodyText"/>
+      </w:pPr>
+      <w:r>
+        <w:t xml:space="preserve">Testing for the pooled sample of category 3 beneficiaries</w:t>
+      </w:r>
+    </w:p>
+    <w:p>
+      <w:pPr>
+        <w:pStyle w:val="SourceCode"/>
+      </w:pPr>
+      <w:r>
+        <w:rPr>
+          <w:rStyle w:val="VerbatimChar"/>
+        </w:rPr>
+        <w:t xml:space="preserve">## </w:t>
+      </w:r>
+      <w:r>
+        <w:br/>
+      </w:r>
+      <w:r>
+        <w:rPr>
+          <w:rStyle w:val="VerbatimChar"/>
+        </w:rPr>
+        <w:t xml:space="preserve">##  Welch Two Sample t-test</w:t>
+      </w:r>
+      <w:r>
+        <w:br/>
+      </w:r>
+      <w:r>
+        <w:rPr>
+          <w:rStyle w:val="VerbatimChar"/>
+        </w:rPr>
+        <w:t xml:space="preserve">## </w:t>
+      </w:r>
+      <w:r>
+        <w:br/>
+      </w:r>
+      <w:r>
+        <w:rPr>
+          <w:rStyle w:val="VerbatimChar"/>
+        </w:rPr>
+        <w:t xml:space="preserve">## data:  market_share_cat3[, 7] and market_share_cat3[, 8]</w:t>
+      </w:r>
+      <w:r>
+        <w:br/>
+      </w:r>
+      <w:r>
+        <w:rPr>
+          <w:rStyle w:val="VerbatimChar"/>
+        </w:rPr>
+        <w:t xml:space="preserve">## t = -0.14382, df = 79.777, p-value = 0.886</w:t>
+      </w:r>
+      <w:r>
+        <w:br/>
+      </w:r>
+      <w:r>
+        <w:rPr>
+          <w:rStyle w:val="VerbatimChar"/>
+        </w:rPr>
+        <w:t xml:space="preserve">## alternative hypothesis: true difference in means is not equal to 0</w:t>
+      </w:r>
+      <w:r>
+        <w:br/>
+      </w:r>
+      <w:r>
+        <w:rPr>
+          <w:rStyle w:val="VerbatimChar"/>
+        </w:rPr>
+        <w:t xml:space="preserve">## 95 percent confidence interval:</w:t>
+      </w:r>
+      <w:r>
+        <w:br/>
+      </w:r>
+      <w:r>
+        <w:rPr>
+          <w:rStyle w:val="VerbatimChar"/>
+        </w:rPr>
+        <w:t xml:space="preserve">##  -4.946864  4.280076</w:t>
+      </w:r>
+      <w:r>
+        <w:br/>
+      </w:r>
+      <w:r>
+        <w:rPr>
+          <w:rStyle w:val="VerbatimChar"/>
+        </w:rPr>
+        <w:t xml:space="preserve">## sample estimates:</w:t>
+      </w:r>
+      <w:r>
+        <w:br/>
+      </w:r>
+      <w:r>
+        <w:rPr>
+          <w:rStyle w:val="VerbatimChar"/>
+        </w:rPr>
+        <w:t xml:space="preserve">## mean of x mean of y </w:t>
+      </w:r>
+      <w:r>
+        <w:br/>
+      </w:r>
+      <w:r>
+        <w:rPr>
+          <w:rStyle w:val="VerbatimChar"/>
+        </w:rPr>
+        <w:t xml:space="preserve">##  2.247233  2.580627</w:t>
+      </w:r>
+    </w:p>
+    <w:p>
+      <w:pPr>
+        <w:pStyle w:val="FirstParagraph"/>
+      </w:pPr>
+      <w:r>
+        <w:t xml:space="preserve">The results show that there is no statistically significant difference in the average market share for the category 3 beneficiaries.</w:t>
+      </w:r>
+    </w:p>
+    <w:bookmarkEnd w:id="42"/>
+    <w:bookmarkStart w:id="48" w:name="references"/>
+    <w:p>
+      <w:pPr>
+        <w:pStyle w:val="Heading1"/>
+      </w:pPr>
+      <w:r>
+        <w:t xml:space="preserve">References</w:t>
+      </w:r>
+    </w:p>
+    <w:bookmarkStart w:id="47" w:name="refs"/>
+    <w:bookmarkStart w:id="44" w:name="ref-mixon_determinants_1997"/>
     <w:p>
       <w:pPr>
         <w:pStyle w:val="Bibliography"/>
@@ -494,7 +1007,7 @@
       <w:r>
         <w:t xml:space="preserve"> </w:t>
       </w:r>
-      <w:hyperlink r:id="rId40">
+      <w:hyperlink r:id="rId43">
         <w:r>
           <w:rPr>
             <w:rStyle w:val="Hyperlink"/>
@@ -506,8 +1019,8 @@
         <w:t xml:space="preserve">.</w:t>
       </w:r>
     </w:p>
-    <w:bookmarkEnd w:id="41"/>
-    <w:bookmarkStart w:id="43" w:name="ref-weiss_determinants_1968"/>
+    <w:bookmarkEnd w:id="44"/>
+    <w:bookmarkStart w:id="46" w:name="ref-weiss_determinants_1968"/>
     <w:p>
       <w:pPr>
         <w:pStyle w:val="Bibliography"/>
@@ -555,7 +1068,7 @@
       <w:r>
         <w:t xml:space="preserve"> </w:t>
       </w:r>
-      <w:hyperlink r:id="rId42">
+      <w:hyperlink r:id="rId45">
         <w:r>
           <w:rPr>
             <w:rStyle w:val="Hyperlink"/>
@@ -567,9 +1080,9 @@
         <w:t xml:space="preserve">.</w:t>
       </w:r>
     </w:p>
-    <w:bookmarkEnd w:id="43"/>
-    <w:bookmarkEnd w:id="44"/>
-    <w:bookmarkEnd w:id="45"/>
+    <w:bookmarkEnd w:id="46"/>
+    <w:bookmarkEnd w:id="47"/>
+    <w:bookmarkEnd w:id="48"/>
     <w:sectPr/>
   </w:body>
 </w:document>
@@ -623,6 +1136,25 @@
       </w:r>
       <w:r>
         <w:t xml:space="preserve">Weiss (1968)</w:t>
+      </w:r>
+    </w:p>
+  </w:footnote>
+  <w:footnote w:id="21">
+    <w:p>
+      <w:pPr>
+        <w:pStyle w:val="FootnoteText"/>
+      </w:pPr>
+      <w:r>
+        <w:rPr>
+          <w:rStyle w:val="FootnoteReference"/>
+        </w:rPr>
+        <w:footnoteRef/>
+      </w:r>
+      <w:r>
+        <w:t xml:space="preserve"> </w:t>
+      </w:r>
+      <w:r>
+        <w:t xml:space="preserve">For small and medium size firms a control group could have been formed to establish causality of changes in market share. However, the sample size is so small that statistical inference will not be possible. Therefore, this exercise is omitted.</w:t>
       </w:r>
     </w:p>
   </w:footnote>

</xml_diff>

<commit_message>
Added mobility matrix for NIC 10 beneficaries
</commit_message>
<xml_diff>
--- a/Market_Share_Analysis.docx
+++ b/Market_Share_Analysis.docx
@@ -952,7 +952,80 @@
       </w:r>
     </w:p>
     <w:bookmarkEnd w:id="42"/>
-    <w:bookmarkStart w:id="48" w:name="references"/>
+    <w:bookmarkStart w:id="46" w:name="mobility-matrix"/>
+    <w:p>
+      <w:pPr>
+        <w:pStyle w:val="Heading2"/>
+      </w:pPr>
+      <w:r>
+        <w:t xml:space="preserve">Mobility Matrix</w:t>
+      </w:r>
+    </w:p>
+    <w:p>
+      <w:pPr>
+        <w:pStyle w:val="FirstParagraph"/>
+      </w:pPr>
+      <w:r>
+        <w:t xml:space="preserve">The following mobility matrix was drawn for beneficiary firms that had NIC classification 10 in both 2017 and 2022. Between these firms the market share quantiles were taken to draw the mobility matrix. The colours are based on the value in the cell, therefore they can be interpreted as a heat map.</w:t>
+      </w:r>
+    </w:p>
+    <w:p>
+      <w:pPr>
+        <w:pStyle w:val="BodyText"/>
+      </w:pPr>
+      <w:r>
+        <w:drawing>
+          <wp:inline>
+            <wp:extent cx="4620126" cy="3696101"/>
+            <wp:effectExtent b="0" l="0" r="0" t="0"/>
+            <wp:docPr descr="" title="" id="44" name="Picture"/>
+            <a:graphic>
+              <a:graphicData uri="http://schemas.openxmlformats.org/drawingml/2006/picture">
+                <pic:pic>
+                  <pic:nvPicPr>
+                    <pic:cNvPr descr="Market_Share_Analysis_files/figure-docx/mobility_matrix_10-1.png" id="45" name="Picture"/>
+                    <pic:cNvPicPr>
+                      <a:picLocks noChangeArrowheads="1" noChangeAspect="1"/>
+                    </pic:cNvPicPr>
+                  </pic:nvPicPr>
+                  <pic:blipFill>
+                    <a:blip r:embed="rId43"/>
+                    <a:stretch>
+                      <a:fillRect/>
+                    </a:stretch>
+                  </pic:blipFill>
+                  <pic:spPr bwMode="auto">
+                    <a:xfrm>
+                      <a:off x="0" y="0"/>
+                      <a:ext cx="4620126" cy="3696101"/>
+                    </a:xfrm>
+                    <a:prstGeom prst="rect">
+                      <a:avLst/>
+                    </a:prstGeom>
+                    <a:noFill/>
+                    <a:ln w="9525">
+                      <a:noFill/>
+                      <a:headEnd/>
+                      <a:tailEnd/>
+                    </a:ln>
+                  </pic:spPr>
+                </pic:pic>
+              </a:graphicData>
+            </a:graphic>
+          </wp:inline>
+        </w:drawing>
+      </w:r>
+    </w:p>
+    <w:p>
+      <w:pPr>
+        <w:pStyle w:val="BodyText"/>
+      </w:pPr>
+      <w:r>
+        <w:t xml:space="preserve">It shows that within the beneficiary firms in the 10 classification there has been very little mobility.</w:t>
+      </w:r>
+    </w:p>
+    <w:bookmarkEnd w:id="46"/>
+    <w:bookmarkStart w:id="52" w:name="references"/>
     <w:p>
       <w:pPr>
         <w:pStyle w:val="Heading1"/>
@@ -961,8 +1034,8 @@
         <w:t xml:space="preserve">References</w:t>
       </w:r>
     </w:p>
-    <w:bookmarkStart w:id="47" w:name="refs"/>
-    <w:bookmarkStart w:id="44" w:name="ref-mixon_determinants_1997"/>
+    <w:bookmarkStart w:id="51" w:name="refs"/>
+    <w:bookmarkStart w:id="48" w:name="ref-mixon_determinants_1997"/>
     <w:p>
       <w:pPr>
         <w:pStyle w:val="Bibliography"/>
@@ -1007,7 +1080,7 @@
       <w:r>
         <w:t xml:space="preserve"> </w:t>
       </w:r>
-      <w:hyperlink r:id="rId43">
+      <w:hyperlink r:id="rId47">
         <w:r>
           <w:rPr>
             <w:rStyle w:val="Hyperlink"/>
@@ -1019,8 +1092,8 @@
         <w:t xml:space="preserve">.</w:t>
       </w:r>
     </w:p>
-    <w:bookmarkEnd w:id="44"/>
-    <w:bookmarkStart w:id="46" w:name="ref-weiss_determinants_1968"/>
+    <w:bookmarkEnd w:id="48"/>
+    <w:bookmarkStart w:id="50" w:name="ref-weiss_determinants_1968"/>
     <w:p>
       <w:pPr>
         <w:pStyle w:val="Bibliography"/>
@@ -1068,7 +1141,7 @@
       <w:r>
         <w:t xml:space="preserve"> </w:t>
       </w:r>
-      <w:hyperlink r:id="rId45">
+      <w:hyperlink r:id="rId49">
         <w:r>
           <w:rPr>
             <w:rStyle w:val="Hyperlink"/>
@@ -1080,9 +1153,9 @@
         <w:t xml:space="preserve">.</w:t>
       </w:r>
     </w:p>
-    <w:bookmarkEnd w:id="46"/>
-    <w:bookmarkEnd w:id="47"/>
-    <w:bookmarkEnd w:id="48"/>
+    <w:bookmarkEnd w:id="50"/>
+    <w:bookmarkEnd w:id="51"/>
+    <w:bookmarkEnd w:id="52"/>
     <w:sectPr/>
   </w:body>
 </w:document>

</xml_diff>

<commit_message>
Added mobility matrix for NIC 11 beneficiaries.
</commit_message>
<xml_diff>
--- a/Market_Share_Analysis.docx
+++ b/Market_Share_Analysis.docx
@@ -952,7 +952,7 @@
       </w:r>
     </w:p>
     <w:bookmarkEnd w:id="42"/>
-    <w:bookmarkStart w:id="46" w:name="mobility-matrix"/>
+    <w:bookmarkStart w:id="49" w:name="mobility-matrix"/>
     <w:p>
       <w:pPr>
         <w:pStyle w:val="Heading2"/>
@@ -1024,8 +1024,69 @@
         <w:t xml:space="preserve">It shows that within the beneficiary firms in the 10 classification there has been very little mobility.</w:t>
       </w:r>
     </w:p>
-    <w:bookmarkEnd w:id="46"/>
-    <w:bookmarkStart w:id="52" w:name="references"/>
+    <w:p>
+      <w:pPr>
+        <w:pStyle w:val="BodyText"/>
+      </w:pPr>
+      <w:r>
+        <w:t xml:space="preserve">Similar exercise was performed for NIC 11 classifed beneficiaries.</w:t>
+      </w:r>
+      <w:r>
+        <w:t xml:space="preserve"> </w:t>
+      </w:r>
+      <w:r>
+        <w:drawing>
+          <wp:inline>
+            <wp:extent cx="4620126" cy="3696101"/>
+            <wp:effectExtent b="0" l="0" r="0" t="0"/>
+            <wp:docPr descr="" title="" id="47" name="Picture"/>
+            <a:graphic>
+              <a:graphicData uri="http://schemas.openxmlformats.org/drawingml/2006/picture">
+                <pic:pic>
+                  <pic:nvPicPr>
+                    <pic:cNvPr descr="Market_Share_Analysis_files/figure-docx/mobility_matrix_11-1.png" id="48" name="Picture"/>
+                    <pic:cNvPicPr>
+                      <a:picLocks noChangeArrowheads="1" noChangeAspect="1"/>
+                    </pic:cNvPicPr>
+                  </pic:nvPicPr>
+                  <pic:blipFill>
+                    <a:blip r:embed="rId46"/>
+                    <a:stretch>
+                      <a:fillRect/>
+                    </a:stretch>
+                  </pic:blipFill>
+                  <pic:spPr bwMode="auto">
+                    <a:xfrm>
+                      <a:off x="0" y="0"/>
+                      <a:ext cx="4620126" cy="3696101"/>
+                    </a:xfrm>
+                    <a:prstGeom prst="rect">
+                      <a:avLst/>
+                    </a:prstGeom>
+                    <a:noFill/>
+                    <a:ln w="9525">
+                      <a:noFill/>
+                      <a:headEnd/>
+                      <a:tailEnd/>
+                    </a:ln>
+                  </pic:spPr>
+                </pic:pic>
+              </a:graphicData>
+            </a:graphic>
+          </wp:inline>
+        </w:drawing>
+      </w:r>
+    </w:p>
+    <w:p>
+      <w:pPr>
+        <w:pStyle w:val="BodyText"/>
+      </w:pPr>
+      <w:r>
+        <w:t xml:space="preserve">The matrix shows that there is zero mobility among these firms.</w:t>
+      </w:r>
+    </w:p>
+    <w:bookmarkEnd w:id="49"/>
+    <w:bookmarkStart w:id="55" w:name="references"/>
     <w:p>
       <w:pPr>
         <w:pStyle w:val="Heading1"/>
@@ -1034,8 +1095,8 @@
         <w:t xml:space="preserve">References</w:t>
       </w:r>
     </w:p>
-    <w:bookmarkStart w:id="51" w:name="refs"/>
-    <w:bookmarkStart w:id="48" w:name="ref-mixon_determinants_1997"/>
+    <w:bookmarkStart w:id="54" w:name="refs"/>
+    <w:bookmarkStart w:id="51" w:name="ref-mixon_determinants_1997"/>
     <w:p>
       <w:pPr>
         <w:pStyle w:val="Bibliography"/>
@@ -1080,7 +1141,7 @@
       <w:r>
         <w:t xml:space="preserve"> </w:t>
       </w:r>
-      <w:hyperlink r:id="rId47">
+      <w:hyperlink r:id="rId50">
         <w:r>
           <w:rPr>
             <w:rStyle w:val="Hyperlink"/>
@@ -1092,8 +1153,8 @@
         <w:t xml:space="preserve">.</w:t>
       </w:r>
     </w:p>
-    <w:bookmarkEnd w:id="48"/>
-    <w:bookmarkStart w:id="50" w:name="ref-weiss_determinants_1968"/>
+    <w:bookmarkEnd w:id="51"/>
+    <w:bookmarkStart w:id="53" w:name="ref-weiss_determinants_1968"/>
     <w:p>
       <w:pPr>
         <w:pStyle w:val="Bibliography"/>
@@ -1141,7 +1202,7 @@
       <w:r>
         <w:t xml:space="preserve"> </w:t>
       </w:r>
-      <w:hyperlink r:id="rId49">
+      <w:hyperlink r:id="rId52">
         <w:r>
           <w:rPr>
             <w:rStyle w:val="Hyperlink"/>
@@ -1153,9 +1214,9 @@
         <w:t xml:space="preserve">.</w:t>
       </w:r>
     </w:p>
-    <w:bookmarkEnd w:id="50"/>
-    <w:bookmarkEnd w:id="51"/>
-    <w:bookmarkEnd w:id="52"/>
+    <w:bookmarkEnd w:id="53"/>
+    <w:bookmarkEnd w:id="54"/>
+    <w:bookmarkEnd w:id="55"/>
     <w:sectPr/>
   </w:body>
 </w:document>

</xml_diff>

<commit_message>
Used consolidated balance sheet data for firms that have it.
</commit_message>
<xml_diff>
--- a/Market_Share_Analysis.docx
+++ b/Market_Share_Analysis.docx
@@ -535,7 +535,7 @@
         <w:rPr>
           <w:rStyle w:val="VerbatimChar"/>
         </w:rPr>
-        <w:t xml:space="preserve">## t = -0.10651, df = 133.61, p-value = 0.9153</w:t>
+        <w:t xml:space="preserve">## t = 0.12588, df = 121.44, p-value = 0.9</w:t>
       </w:r>
       <w:r>
         <w:br/>
@@ -562,7 +562,7 @@
         <w:rPr>
           <w:rStyle w:val="VerbatimChar"/>
         </w:rPr>
-        <w:t xml:space="preserve">##  -2.961653  2.658974</w:t>
+        <w:t xml:space="preserve">##  -2.676334  3.039790</w:t>
       </w:r>
       <w:r>
         <w:br/>
@@ -589,7 +589,7 @@
         <w:rPr>
           <w:rStyle w:val="VerbatimChar"/>
         </w:rPr>
-        <w:t xml:space="preserve">##  1.584177  1.735517</w:t>
+        <w:t xml:space="preserve">##  1.774111  1.592382</w:t>
       </w:r>
     </w:p>
     <w:p>
@@ -652,7 +652,7 @@
         <w:rPr>
           <w:rStyle w:val="VerbatimChar"/>
         </w:rPr>
-        <w:t xml:space="preserve">## t = -0.085093, df = 105.41, p-value = 0.9323</w:t>
+        <w:t xml:space="preserve">## t = 0.14178, df = 93.573, p-value = 0.8876</w:t>
       </w:r>
       <w:r>
         <w:br/>
@@ -679,7 +679,7 @@
         <w:rPr>
           <w:rStyle w:val="VerbatimChar"/>
         </w:rPr>
-        <w:t xml:space="preserve">##  -3.729182  3.422262</w:t>
+        <w:t xml:space="preserve">##  -3.407281  3.931267</w:t>
       </w:r>
       <w:r>
         <w:br/>
@@ -706,7 +706,7 @@
         <w:rPr>
           <w:rStyle w:val="VerbatimChar"/>
         </w:rPr>
-        <w:t xml:space="preserve">##  2.014218  2.167678</w:t>
+        <w:t xml:space="preserve">##  2.269815  2.007821</w:t>
       </w:r>
     </w:p>
     <w:p>
@@ -769,7 +769,7 @@
         <w:rPr>
           <w:rStyle w:val="VerbatimChar"/>
         </w:rPr>
-        <w:t xml:space="preserve">## t = -0.14382, df = 79.777, p-value = 0.886</w:t>
+        <w:t xml:space="preserve">## t = -0.041581, df = 78.995, p-value = 0.9669</w:t>
       </w:r>
       <w:r>
         <w:br/>
@@ -796,7 +796,7 @@
         <w:rPr>
           <w:rStyle w:val="VerbatimChar"/>
         </w:rPr>
-        <w:t xml:space="preserve">##  -4.946864  4.280076</w:t>
+        <w:t xml:space="preserve">##  -4.560416  4.373780</w:t>
       </w:r>
       <w:r>
         <w:br/>
@@ -823,7 +823,7 @@
         <w:rPr>
           <w:rStyle w:val="VerbatimChar"/>
         </w:rPr>
-        <w:t xml:space="preserve">##  2.247233  2.580627</w:t>
+        <w:t xml:space="preserve">##  2.351129  2.444448</w:t>
       </w:r>
     </w:p>
     <w:p>
@@ -886,7 +886,7 @@
         <w:rPr>
           <w:rStyle w:val="VerbatimChar"/>
         </w:rPr>
-        <w:t xml:space="preserve">## t = -0.14382, df = 79.777, p-value = 0.886</w:t>
+        <w:t xml:space="preserve">## t = -0.041581, df = 78.995, p-value = 0.9669</w:t>
       </w:r>
       <w:r>
         <w:br/>
@@ -913,7 +913,7 @@
         <w:rPr>
           <w:rStyle w:val="VerbatimChar"/>
         </w:rPr>
-        <w:t xml:space="preserve">##  -4.946864  4.280076</w:t>
+        <w:t xml:space="preserve">##  -4.560416  4.373780</w:t>
       </w:r>
       <w:r>
         <w:br/>
@@ -940,7 +940,7 @@
         <w:rPr>
           <w:rStyle w:val="VerbatimChar"/>
         </w:rPr>
-        <w:t xml:space="preserve">##  2.247233  2.580627</w:t>
+        <w:t xml:space="preserve">##  2.351129  2.444448</w:t>
       </w:r>
     </w:p>
     <w:p>
@@ -1082,7 +1082,7 @@
         <w:pStyle w:val="BodyText"/>
       </w:pPr>
       <w:r>
-        <w:t xml:space="preserve">The matrix shows that there is zero mobility among these firms.</w:t>
+        <w:t xml:space="preserve">The matrix shows that there is very little mobility among these firms.</w:t>
       </w:r>
     </w:p>
     <w:bookmarkEnd w:id="49"/>

</xml_diff>

<commit_message>
did the analysis with all the updates in data
</commit_message>
<xml_diff>
--- a/Market_Share_Analysis.docx
+++ b/Market_Share_Analysis.docx
@@ -535,7 +535,7 @@
         <w:rPr>
           <w:rStyle w:val="VerbatimChar"/>
         </w:rPr>
-        <w:t xml:space="preserve">## t = 0.12588, df = 121.44, p-value = 0.9</w:t>
+        <w:t xml:space="preserve">## t = -0.10907, df = 133.62, p-value = 0.9133</w:t>
       </w:r>
       <w:r>
         <w:br/>
@@ -562,7 +562,7 @@
         <w:rPr>
           <w:rStyle w:val="VerbatimChar"/>
         </w:rPr>
-        <w:t xml:space="preserve">##  -2.676334  3.039790</w:t>
+        <w:t xml:space="preserve">##  -2.991129  2.678477</w:t>
       </w:r>
       <w:r>
         <w:br/>
@@ -589,7 +589,7 @@
         <w:rPr>
           <w:rStyle w:val="VerbatimChar"/>
         </w:rPr>
-        <w:t xml:space="preserve">##  1.774111  1.592382</w:t>
+        <w:t xml:space="preserve">##  1.596085  1.752411</w:t>
       </w:r>
     </w:p>
     <w:p>
@@ -652,7 +652,7 @@
         <w:rPr>
           <w:rStyle w:val="VerbatimChar"/>
         </w:rPr>
-        <w:t xml:space="preserve">## t = 0.14178, df = 93.573, p-value = 0.8876</w:t>
+        <w:t xml:space="preserve">## t = -0.086102, df = 107.4, p-value = 0.9315</w:t>
       </w:r>
       <w:r>
         <w:br/>
@@ -679,7 +679,7 @@
         <w:rPr>
           <w:rStyle w:val="VerbatimChar"/>
         </w:rPr>
-        <w:t xml:space="preserve">##  -3.407281  3.931267</w:t>
+        <w:t xml:space="preserve">##  -3.695189  3.387547</w:t>
       </w:r>
       <w:r>
         <w:br/>
@@ -706,7 +706,7 @@
         <w:rPr>
           <w:rStyle w:val="VerbatimChar"/>
         </w:rPr>
-        <w:t xml:space="preserve">##  2.269815  2.007821</w:t>
+        <w:t xml:space="preserve">##  2.003462  2.157283</w:t>
       </w:r>
     </w:p>
     <w:p>
@@ -769,7 +769,7 @@
         <w:rPr>
           <w:rStyle w:val="VerbatimChar"/>
         </w:rPr>
-        <w:t xml:space="preserve">## t = -0.041581, df = 78.995, p-value = 0.9669</w:t>
+        <w:t xml:space="preserve">## t = -0.048899, df = 89.843, p-value = 0.9611</w:t>
       </w:r>
       <w:r>
         <w:br/>
@@ -796,7 +796,7 @@
         <w:rPr>
           <w:rStyle w:val="VerbatimChar"/>
         </w:rPr>
-        <w:t xml:space="preserve">##  -4.560416  4.373780</w:t>
+        <w:t xml:space="preserve">##  -3.936395  3.747277</w:t>
       </w:r>
       <w:r>
         <w:br/>
@@ -823,7 +823,7 @@
         <w:rPr>
           <w:rStyle w:val="VerbatimChar"/>
         </w:rPr>
-        <w:t xml:space="preserve">##  2.351129  2.444448</w:t>
+        <w:t xml:space="preserve">##  1.999425  2.093985</w:t>
       </w:r>
     </w:p>
     <w:p>
@@ -886,7 +886,7 @@
         <w:rPr>
           <w:rStyle w:val="VerbatimChar"/>
         </w:rPr>
-        <w:t xml:space="preserve">## t = -0.041581, df = 78.995, p-value = 0.9669</w:t>
+        <w:t xml:space="preserve">## t = -0.048899, df = 89.843, p-value = 0.9611</w:t>
       </w:r>
       <w:r>
         <w:br/>
@@ -913,7 +913,7 @@
         <w:rPr>
           <w:rStyle w:val="VerbatimChar"/>
         </w:rPr>
-        <w:t xml:space="preserve">##  -4.560416  4.373780</w:t>
+        <w:t xml:space="preserve">##  -3.936395  3.747277</w:t>
       </w:r>
       <w:r>
         <w:br/>
@@ -940,7 +940,7 @@
         <w:rPr>
           <w:rStyle w:val="VerbatimChar"/>
         </w:rPr>
-        <w:t xml:space="preserve">##  2.351129  2.444448</w:t>
+        <w:t xml:space="preserve">##  1.999425  2.093985</w:t>
       </w:r>
     </w:p>
     <w:p>

</xml_diff>